<commit_message>
Revert to unity only
</commit_message>
<xml_diff>
--- a/Project Planning.docx
+++ b/Project Planning.docx
@@ -210,7 +210,12 @@
         </w:numPr>
       </w:pPr>
       <w:r>
-        <w:t xml:space="preserve">There are two buttons, one opens Unity ads, the other opens </w:t>
+        <w:t>There are two buttons, one ope</w:t>
+      </w:r>
+      <w:bookmarkStart w:id="0" w:name="_GoBack"/>
+      <w:bookmarkEnd w:id="0"/>
+      <w:r>
+        <w:t xml:space="preserve">ns Unity ads, the other opens </w:t>
       </w:r>
       <w:r>
         <w:t>Ad mob</w:t>
@@ -293,14 +298,71 @@
           <w:numId w:val="4"/>
         </w:numPr>
         <w:rPr>
-          <w:color w:val="FF0000"/>
-        </w:rPr>
-      </w:pPr>
-      <w:r>
-        <w:rPr>
-          <w:color w:val="FF0000"/>
+          <w:color w:val="2E74B5" w:themeColor="accent1" w:themeShade="BF"/>
+        </w:rPr>
+      </w:pPr>
+      <w:r>
+        <w:rPr>
+          <w:color w:val="2E74B5" w:themeColor="accent1" w:themeShade="BF"/>
         </w:rPr>
         <w:t>Test wither the system is recording the impressions.</w:t>
+      </w:r>
+    </w:p>
+    <w:p>
+      <w:pPr>
+        <w:pStyle w:val="ListParagraph"/>
+        <w:ind w:left="2160"/>
+        <w:jc w:val="center"/>
+        <w:rPr>
+          <w:color w:val="2E74B5" w:themeColor="accent1" w:themeShade="BF"/>
+        </w:rPr>
+      </w:pPr>
+      <w:r>
+        <w:rPr>
+          <w:noProof/>
+          <w:color w:val="5B9BD5" w:themeColor="accent1"/>
+        </w:rPr>
+        <w:drawing>
+          <wp:inline distT="0" distB="0" distL="0" distR="0">
+            <wp:extent cx="2978147" cy="1644981"/>
+            <wp:effectExtent l="0" t="0" r="0" b="0"/>
+            <wp:docPr id="1" name="Picture 1"/>
+            <wp:cNvGraphicFramePr>
+              <a:graphicFrameLocks xmlns:a="http://schemas.openxmlformats.org/drawingml/2006/main" noChangeAspect="1"/>
+            </wp:cNvGraphicFramePr>
+            <a:graphic xmlns:a="http://schemas.openxmlformats.org/drawingml/2006/main">
+              <a:graphicData uri="http://schemas.openxmlformats.org/drawingml/2006/picture">
+                <pic:pic xmlns:pic="http://schemas.openxmlformats.org/drawingml/2006/picture">
+                  <pic:nvPicPr>
+                    <pic:cNvPr id="1" name="2131.PNG"/>
+                    <pic:cNvPicPr/>
+                  </pic:nvPicPr>
+                  <pic:blipFill>
+                    <a:blip r:embed="rId5" cstate="print">
+                      <a:extLst>
+                        <a:ext uri="{28A0092B-C50C-407E-A947-70E740481C1C}">
+                          <a14:useLocalDpi xmlns:a14="http://schemas.microsoft.com/office/drawing/2010/main" val="0"/>
+                        </a:ext>
+                      </a:extLst>
+                    </a:blip>
+                    <a:stretch>
+                      <a:fillRect/>
+                    </a:stretch>
+                  </pic:blipFill>
+                  <pic:spPr>
+                    <a:xfrm>
+                      <a:off x="0" y="0"/>
+                      <a:ext cx="2980451" cy="1646254"/>
+                    </a:xfrm>
+                    <a:prstGeom prst="rect">
+                      <a:avLst/>
+                    </a:prstGeom>
+                  </pic:spPr>
+                </pic:pic>
+              </a:graphicData>
+            </a:graphic>
+          </wp:inline>
+        </w:drawing>
       </w:r>
     </w:p>
     <w:p>
@@ -426,19 +488,7 @@
         <w:rPr>
           <w:color w:val="FF0000"/>
         </w:rPr>
-        <w:t xml:space="preserve">Unity’s Ads </w:t>
-      </w:r>
-      <w:r>
-        <w:rPr>
-          <w:color w:val="FF0000"/>
-        </w:rPr>
-        <w:t>IOS</w:t>
-      </w:r>
-      <w:r>
-        <w:rPr>
-          <w:color w:val="FF0000"/>
-        </w:rPr>
-        <w:t xml:space="preserve"> Variable.</w:t>
+        <w:t>Unity’s Ads IOS Variable.</w:t>
       </w:r>
     </w:p>
     <w:p>
@@ -456,25 +506,7 @@
         <w:rPr>
           <w:color w:val="FF0000"/>
         </w:rPr>
-        <w:t>Google’s</w:t>
-      </w:r>
-      <w:r>
-        <w:rPr>
-          <w:color w:val="FF0000"/>
-        </w:rPr>
-        <w:t xml:space="preserve"> Ads </w:t>
-      </w:r>
-      <w:r>
-        <w:rPr>
-          <w:color w:val="FF0000"/>
-        </w:rPr>
-        <w:t>Android</w:t>
-      </w:r>
-      <w:r>
-        <w:rPr>
-          <w:color w:val="FF0000"/>
-        </w:rPr>
-        <w:t xml:space="preserve"> Variable.</w:t>
+        <w:t>Google’s Ads Android Variable.</w:t>
       </w:r>
     </w:p>
     <w:p>
@@ -492,13 +524,8 @@
         <w:rPr>
           <w:color w:val="FF0000"/>
         </w:rPr>
-        <w:t>Google’s</w:t>
-      </w:r>
-      <w:r>
-        <w:rPr>
-          <w:color w:val="FF0000"/>
-        </w:rPr>
-        <w:t xml:space="preserve"> Ads IOS Variable.</w:t>
+        <w:lastRenderedPageBreak/>
+        <w:t>Google’s Ads IOS Variable.</w:t>
       </w:r>
     </w:p>
     <w:p>
@@ -512,8 +539,6 @@
           <w:color w:val="FF0000"/>
         </w:rPr>
       </w:pPr>
-      <w:bookmarkStart w:id="0" w:name="_GoBack"/>
-      <w:bookmarkEnd w:id="0"/>
     </w:p>
     <w:p>
       <w:pPr>

</xml_diff>